<commit_message>
Completed Work on Enum
</commit_message>
<xml_diff>
--- a/C# Notes/1)DataTypes.docx
+++ b/C# Notes/1)DataTypes.docx
@@ -14,71 +14,360 @@
           <w:sz w:val="20"/>
           <w:szCs w:val="20"/>
         </w:rPr>
-        <w:t>Install Microsoft Visual Studio -&gt; Visual Studio Setup.exe -&gt; It will download installer, then start installing it -&gt; a screen then appears for the things you want to download -&gt; .NET framework for console -&gt; around 7 GB, download then install -&gt; Launch Visual Studio 2022 -&gt; Create new Project -&gt; Choose C# project for console -&gt; name the project -&gt; Solution space name could be different , it is a container for many different projects that you will build later on -&gt; chose the directory of your workspace -&gt; Create Project.</w:t>
+        <w:t xml:space="preserve">Install Microsoft Visual Studio -&gt; Visual Studio Setup.exe -&gt; It will download installer, then start installing it -&gt; a screen then appears for the things you want to download -&gt; .NET framework for console -&gt; around 7 GB, download then install -&gt; Launch Visual Studio 2022 -&gt; Create new Project -&gt; Choose C# project for console -&gt; </w:t>
+      </w:r>
+      <w:r>
+        <w:rPr>
+          <w:sz w:val="20"/>
+          <w:szCs w:val="20"/>
+        </w:rPr>
+        <w:t>N</w:t>
+      </w:r>
+      <w:r>
+        <w:rPr>
+          <w:sz w:val="20"/>
+          <w:szCs w:val="20"/>
+        </w:rPr>
+        <w:t xml:space="preserve">ame the project -&gt; Solution space name could be different , it is a container for many different projects that you will build later on -&gt; </w:t>
+      </w:r>
+      <w:r>
+        <w:rPr>
+          <w:sz w:val="20"/>
+          <w:szCs w:val="20"/>
+        </w:rPr>
+        <w:t>C</w:t>
+      </w:r>
+      <w:r>
+        <w:rPr>
+          <w:sz w:val="20"/>
+          <w:szCs w:val="20"/>
+        </w:rPr>
+        <w:t>hose the directory of your workspace -&gt; Create Project.</w:t>
       </w:r>
     </w:p>
-    <w:p/>
     <w:p>
       <w:pPr>
         <w:rPr>
-          <w:rFonts w:ascii="Cascadia Code Light" w:hAnsi="Cascadia Code Light"/>
-          <w:color w:val="0070C0"/>
           <w:sz w:val="20"/>
           <w:szCs w:val="20"/>
         </w:rPr>
       </w:pPr>
       <w:r>
         <w:rPr>
-          <w:sz w:val="18"/>
-          <w:szCs w:val="18"/>
-        </w:rPr>
-        <w:t>To measure the execution time of a code block in C#</w:t>
-      </w:r>
-      <w:r>
-        <w:rPr>
-          <w:sz w:val="18"/>
-          <w:szCs w:val="18"/>
-        </w:rPr>
-        <w:t>:</w:t>
-      </w:r>
-      <w:r>
-        <w:t xml:space="preserve"> </w:t>
-      </w:r>
-      <w:r>
-        <w:rPr>
-          <w:sz w:val="18"/>
-          <w:szCs w:val="18"/>
-        </w:rPr>
-        <w:t>U</w:t>
-      </w:r>
-      <w:r>
-        <w:rPr>
-          <w:sz w:val="18"/>
-          <w:szCs w:val="18"/>
-        </w:rPr>
-        <w:t xml:space="preserve">se the </w:t>
+          <w:sz w:val="20"/>
+          <w:szCs w:val="20"/>
+        </w:rPr>
+        <w:drawing>
+          <wp:anchor distT="0" distB="0" distL="114300" distR="114300" simplePos="0" relativeHeight="251660800" behindDoc="0" locked="0" layoutInCell="1" allowOverlap="1" wp14:anchorId="24A2B074" wp14:editId="0EE3BF0E">
+            <wp:simplePos x="0" y="0"/>
+            <wp:positionH relativeFrom="column">
+              <wp:posOffset>3642995</wp:posOffset>
+            </wp:positionH>
+            <wp:positionV relativeFrom="paragraph">
+              <wp:posOffset>1188720</wp:posOffset>
+            </wp:positionV>
+            <wp:extent cx="3465830" cy="1583055"/>
+            <wp:effectExtent l="19050" t="19050" r="1270" b="0"/>
+            <wp:wrapSquare wrapText="bothSides"/>
+            <wp:docPr id="1596123946" name="Picture 1"/>
+            <wp:cNvGraphicFramePr>
+              <a:graphicFrameLocks xmlns:a="http://schemas.openxmlformats.org/drawingml/2006/main" noChangeAspect="1"/>
+            </wp:cNvGraphicFramePr>
+            <a:graphic xmlns:a="http://schemas.openxmlformats.org/drawingml/2006/main">
+              <a:graphicData uri="http://schemas.openxmlformats.org/drawingml/2006/picture">
+                <pic:pic xmlns:pic="http://schemas.openxmlformats.org/drawingml/2006/picture">
+                  <pic:nvPicPr>
+                    <pic:cNvPr id="1596123946" name=""/>
+                    <pic:cNvPicPr/>
+                  </pic:nvPicPr>
+                  <pic:blipFill rotWithShape="1">
+                    <a:blip r:embed="rId4">
+                      <a:extLst>
+                        <a:ext uri="{28A0092B-C50C-407E-A947-70E740481C1C}">
+                          <a14:useLocalDpi xmlns:a14="http://schemas.microsoft.com/office/drawing/2010/main" val="0"/>
+                        </a:ext>
+                      </a:extLst>
+                    </a:blip>
+                    <a:srcRect b="33190"/>
+                    <a:stretch/>
+                  </pic:blipFill>
+                  <pic:spPr bwMode="auto">
+                    <a:xfrm>
+                      <a:off x="0" y="0"/>
+                      <a:ext cx="3465830" cy="1583055"/>
+                    </a:xfrm>
+                    <a:prstGeom prst="rect">
+                      <a:avLst/>
+                    </a:prstGeom>
+                    <a:ln>
+                      <a:solidFill>
+                        <a:srgbClr val="FF0000"/>
+                      </a:solidFill>
+                    </a:ln>
+                    <a:extLst>
+                      <a:ext uri="{53640926-AAD7-44D8-BBD7-CCE9431645EC}">
+                        <a14:shadowObscured xmlns:a14="http://schemas.microsoft.com/office/drawing/2010/main"/>
+                      </a:ext>
+                    </a:extLst>
+                  </pic:spPr>
+                </pic:pic>
+              </a:graphicData>
+            </a:graphic>
+            <wp14:sizeRelH relativeFrom="margin">
+              <wp14:pctWidth>0</wp14:pctWidth>
+            </wp14:sizeRelH>
+            <wp14:sizeRelV relativeFrom="margin">
+              <wp14:pctHeight>0</wp14:pctHeight>
+            </wp14:sizeRelV>
+          </wp:anchor>
+        </w:drawing>
+      </w:r>
+      <w:r>
+        <w:rPr>
+          <w:sz w:val="20"/>
+          <w:szCs w:val="20"/>
+        </w:rPr>
+        <w:drawing>
+          <wp:anchor distT="0" distB="0" distL="114300" distR="114300" simplePos="0" relativeHeight="251658752" behindDoc="0" locked="0" layoutInCell="1" allowOverlap="1" wp14:anchorId="62A8CFD2" wp14:editId="278C0543">
+            <wp:simplePos x="0" y="0"/>
+            <wp:positionH relativeFrom="column">
+              <wp:posOffset>0</wp:posOffset>
+            </wp:positionH>
+            <wp:positionV relativeFrom="paragraph">
+              <wp:posOffset>1188720</wp:posOffset>
+            </wp:positionV>
+            <wp:extent cx="3559810" cy="1583055"/>
+            <wp:effectExtent l="19050" t="19050" r="2540" b="0"/>
+            <wp:wrapSquare wrapText="bothSides"/>
+            <wp:docPr id="1738529233" name="Picture 1"/>
+            <wp:cNvGraphicFramePr>
+              <a:graphicFrameLocks xmlns:a="http://schemas.openxmlformats.org/drawingml/2006/main" noChangeAspect="1"/>
+            </wp:cNvGraphicFramePr>
+            <a:graphic xmlns:a="http://schemas.openxmlformats.org/drawingml/2006/main">
+              <a:graphicData uri="http://schemas.openxmlformats.org/drawingml/2006/picture">
+                <pic:pic xmlns:pic="http://schemas.openxmlformats.org/drawingml/2006/picture">
+                  <pic:nvPicPr>
+                    <pic:cNvPr id="1738529233" name=""/>
+                    <pic:cNvPicPr/>
+                  </pic:nvPicPr>
+                  <pic:blipFill rotWithShape="1">
+                    <a:blip r:embed="rId5">
+                      <a:extLst>
+                        <a:ext uri="{28A0092B-C50C-407E-A947-70E740481C1C}">
+                          <a14:useLocalDpi xmlns:a14="http://schemas.microsoft.com/office/drawing/2010/main" val="0"/>
+                        </a:ext>
+                      </a:extLst>
+                    </a:blip>
+                    <a:srcRect t="41616"/>
+                    <a:stretch/>
+                  </pic:blipFill>
+                  <pic:spPr bwMode="auto">
+                    <a:xfrm>
+                      <a:off x="0" y="0"/>
+                      <a:ext cx="3559810" cy="1583055"/>
+                    </a:xfrm>
+                    <a:prstGeom prst="rect">
+                      <a:avLst/>
+                    </a:prstGeom>
+                    <a:ln>
+                      <a:solidFill>
+                        <a:srgbClr val="FF0000"/>
+                      </a:solidFill>
+                    </a:ln>
+                    <a:extLst>
+                      <a:ext uri="{53640926-AAD7-44D8-BBD7-CCE9431645EC}">
+                        <a14:shadowObscured xmlns:a14="http://schemas.microsoft.com/office/drawing/2010/main"/>
+                      </a:ext>
+                    </a:extLst>
+                  </pic:spPr>
+                </pic:pic>
+              </a:graphicData>
+            </a:graphic>
+            <wp14:sizeRelH relativeFrom="margin">
+              <wp14:pctWidth>0</wp14:pctWidth>
+            </wp14:sizeRelH>
+            <wp14:sizeRelV relativeFrom="margin">
+              <wp14:pctHeight>0</wp14:pctHeight>
+            </wp14:sizeRelV>
+          </wp:anchor>
+        </w:drawing>
+      </w:r>
+      <w:r>
+        <w:rPr>
+          <w:sz w:val="20"/>
+          <w:szCs w:val="20"/>
+        </w:rPr>
+        <w:t xml:space="preserve">You can have two or more different projects within same solution. Within each project your namespaces may be different. A good method is to have one project for defining classes and methods, like a library </w:t>
+      </w:r>
+      <w:proofErr w:type="gramStart"/>
+      <w:r>
+        <w:rPr>
+          <w:sz w:val="20"/>
+          <w:szCs w:val="20"/>
+        </w:rPr>
+        <w:t>project( without</w:t>
+      </w:r>
+      <w:proofErr w:type="gramEnd"/>
+      <w:r>
+        <w:rPr>
+          <w:sz w:val="20"/>
+          <w:szCs w:val="20"/>
+        </w:rPr>
+        <w:t xml:space="preserve"> any Main() method) , while a separate project would be the executable project. The latter would contain the </w:t>
+      </w:r>
+      <w:proofErr w:type="gramStart"/>
+      <w:r>
+        <w:rPr>
+          <w:sz w:val="20"/>
+          <w:szCs w:val="20"/>
+        </w:rPr>
+        <w:t>Main(</w:t>
+      </w:r>
+      <w:proofErr w:type="gramEnd"/>
+      <w:r>
+        <w:rPr>
+          <w:sz w:val="20"/>
+          <w:szCs w:val="20"/>
+        </w:rPr>
+        <w:t xml:space="preserve">) method: entry point of your app. The library project needs to be referenced in the executable project so that we can use its classes and methods. For this write </w:t>
       </w:r>
       <w:r>
         <w:rPr>
           <w:b/>
           <w:bCs/>
-          <w:sz w:val="18"/>
-          <w:szCs w:val="18"/>
-        </w:rPr>
-        <w:t>Stopwatch</w:t>
-      </w:r>
-      <w:r>
-        <w:rPr>
-          <w:sz w:val="18"/>
-          <w:szCs w:val="18"/>
-        </w:rPr>
-        <w:t xml:space="preserve"> class from the </w:t>
+          <w:sz w:val="20"/>
+          <w:szCs w:val="20"/>
+        </w:rPr>
+        <w:t xml:space="preserve">Using </w:t>
       </w:r>
       <w:proofErr w:type="spellStart"/>
       <w:r>
         <w:rPr>
           <w:b/>
           <w:bCs/>
+          <w:sz w:val="20"/>
+          <w:szCs w:val="20"/>
+        </w:rPr>
+        <w:t>namespaceLibrary</w:t>
+      </w:r>
+      <w:proofErr w:type="spellEnd"/>
+      <w:r>
+        <w:rPr>
+          <w:sz w:val="20"/>
+          <w:szCs w:val="20"/>
+        </w:rPr>
+        <w:t xml:space="preserve">; at top of the executable project. </w:t>
+      </w:r>
+      <w:proofErr w:type="gramStart"/>
+      <w:r>
+        <w:rPr>
+          <w:b/>
+          <w:bCs/>
+          <w:sz w:val="20"/>
+          <w:szCs w:val="20"/>
+        </w:rPr>
+        <w:t>Also</w:t>
+      </w:r>
+      <w:r>
+        <w:rPr>
+          <w:sz w:val="20"/>
+          <w:szCs w:val="20"/>
+        </w:rPr>
+        <w:t xml:space="preserve"> :</w:t>
+      </w:r>
+      <w:proofErr w:type="gramEnd"/>
+      <w:r>
+        <w:rPr>
+          <w:sz w:val="20"/>
+          <w:szCs w:val="20"/>
+        </w:rPr>
+        <w:t xml:space="preserve"> </w:t>
+      </w:r>
+      <w:r>
+        <w:rPr>
+          <w:i/>
+          <w:iCs/>
+          <w:sz w:val="20"/>
+          <w:szCs w:val="20"/>
+        </w:rPr>
+        <w:t>right click the executable project tab in Visual Studio-&gt; Add -&gt; Reference..</w:t>
+      </w:r>
+      <w:r>
+        <w:rPr>
+          <w:sz w:val="20"/>
+          <w:szCs w:val="20"/>
+        </w:rPr>
+        <w:t xml:space="preserve"> In the new window, select the</w:t>
+      </w:r>
+      <w:r>
+        <w:rPr>
+          <w:sz w:val="20"/>
+          <w:szCs w:val="20"/>
+        </w:rPr>
+        <w:t>(checkbox)</w:t>
+      </w:r>
+      <w:r>
+        <w:rPr>
+          <w:sz w:val="20"/>
+          <w:szCs w:val="20"/>
+        </w:rPr>
+        <w:t xml:space="preserve"> library project from project list. </w:t>
+      </w:r>
+      <w:r>
+        <w:rPr>
+          <w:sz w:val="20"/>
+          <w:szCs w:val="20"/>
+        </w:rPr>
+        <w:br/>
+      </w:r>
+    </w:p>
+    <w:p>
+      <w:pPr>
+        <w:rPr>
+          <w:rFonts w:ascii="Cascadia Code Light" w:hAnsi="Cascadia Code Light"/>
+          <w:color w:val="0070C0"/>
+          <w:sz w:val="20"/>
+          <w:szCs w:val="20"/>
+        </w:rPr>
+      </w:pPr>
+      <w:r>
+        <w:rPr>
+          <w:sz w:val="18"/>
+          <w:szCs w:val="18"/>
+        </w:rPr>
+        <w:t>To measure the execution time of a code block in C#:</w:t>
+      </w:r>
+      <w:r>
+        <w:t xml:space="preserve"> </w:t>
+      </w:r>
+      <w:r>
+        <w:rPr>
+          <w:sz w:val="18"/>
+          <w:szCs w:val="18"/>
+        </w:rPr>
+        <w:t xml:space="preserve">Use the </w:t>
+      </w:r>
+      <w:r>
+        <w:rPr>
+          <w:b/>
+          <w:bCs/>
+          <w:sz w:val="18"/>
+          <w:szCs w:val="18"/>
+        </w:rPr>
+        <w:t>Stopwatch</w:t>
+      </w:r>
+      <w:r>
+        <w:rPr>
+          <w:sz w:val="18"/>
+          <w:szCs w:val="18"/>
+        </w:rPr>
+        <w:t xml:space="preserve"> class from the </w:t>
+      </w:r>
+      <w:proofErr w:type="spellStart"/>
+      <w:r>
+        <w:rPr>
+          <w:b/>
+          <w:bCs/>
           <w:sz w:val="18"/>
           <w:szCs w:val="18"/>
         </w:rPr>
@@ -165,14 +454,6 @@
           <w:szCs w:val="20"/>
         </w:rPr>
         <w:br/>
-      </w:r>
-      <w:r>
-        <w:rPr>
-          <w:rFonts w:ascii="Cascadia Code Light" w:hAnsi="Cascadia Code Light"/>
-          <w:color w:val="0070C0"/>
-          <w:sz w:val="20"/>
-          <w:szCs w:val="20"/>
-        </w:rPr>
         <w:t xml:space="preserve">using </w:t>
       </w:r>
       <w:proofErr w:type="spellStart"/>
@@ -230,14 +511,6 @@
           <w:szCs w:val="20"/>
         </w:rPr>
         <w:br/>
-      </w:r>
-      <w:r>
-        <w:rPr>
-          <w:rFonts w:ascii="Cascadia Code Light" w:hAnsi="Cascadia Code Light"/>
-          <w:color w:val="0070C0"/>
-          <w:sz w:val="20"/>
-          <w:szCs w:val="20"/>
-        </w:rPr>
         <w:t>{</w:t>
       </w:r>
       <w:r>
@@ -248,16 +521,7 @@
           <w:szCs w:val="20"/>
         </w:rPr>
         <w:br/>
-        <w:t xml:space="preserve">        </w:t>
-      </w:r>
-      <w:r>
-        <w:rPr>
-          <w:rFonts w:ascii="Cascadia Code Light" w:hAnsi="Cascadia Code Light"/>
-          <w:color w:val="0070C0"/>
-          <w:sz w:val="20"/>
-          <w:szCs w:val="20"/>
-        </w:rPr>
-        <w:t xml:space="preserve"> static void Main(string[] </w:t>
+        <w:t xml:space="preserve">         static void Main(string[] </w:t>
       </w:r>
       <w:proofErr w:type="spellStart"/>
       <w:r>
@@ -287,34 +551,91 @@
           <w:szCs w:val="20"/>
         </w:rPr>
         <w:br/>
-        <w:t xml:space="preserve">       </w:t>
-      </w:r>
-      <w:r>
-        <w:rPr>
-          <w:rFonts w:ascii="Cascadia Code Light" w:hAnsi="Cascadia Code Light"/>
-          <w:color w:val="0070C0"/>
-          <w:sz w:val="20"/>
-          <w:szCs w:val="20"/>
-        </w:rPr>
-        <w:t xml:space="preserve"> {</w:t>
-      </w:r>
-      <w:r>
-        <w:rPr>
-          <w:rFonts w:ascii="Cascadia Code Light" w:hAnsi="Cascadia Code Light"/>
-          <w:color w:val="0070C0"/>
-          <w:sz w:val="20"/>
-          <w:szCs w:val="20"/>
-        </w:rPr>
-        <w:br/>
-        <w:t xml:space="preserve">            </w:t>
-      </w:r>
-      <w:r>
-        <w:rPr>
-          <w:rFonts w:ascii="Cascadia Code Light" w:hAnsi="Cascadia Code Light"/>
-          <w:color w:val="0070C0"/>
-          <w:sz w:val="20"/>
-          <w:szCs w:val="20"/>
-        </w:rPr>
+        <w:t xml:space="preserve">        {</w:t>
+      </w:r>
+      <w:r>
+        <w:rPr>
+          <w:rFonts w:ascii="Cascadia Code Light" w:hAnsi="Cascadia Code Light"/>
+          <w:color w:val="0070C0"/>
+          <w:sz w:val="20"/>
+          <w:szCs w:val="20"/>
+        </w:rPr>
+        <w:br/>
+        <w:t xml:space="preserve">             </w:t>
+      </w:r>
+      <w:r>
+        <w:rPr>
+          <w:rFonts w:ascii="Cascadia Code Light" w:hAnsi="Cascadia Code Light"/>
+          <w:color w:val="0070C0"/>
+          <w:sz w:val="20"/>
+          <w:szCs w:val="20"/>
+        </w:rPr>
+        <w:t xml:space="preserve">  </w:t>
+      </w:r>
+      <w:r>
+        <w:rPr>
+          <w:rFonts w:ascii="Cascadia Code Light" w:hAnsi="Cascadia Code Light"/>
+          <w:color w:val="0070C0"/>
+          <w:sz w:val="20"/>
+          <w:szCs w:val="20"/>
+        </w:rPr>
+        <w:t xml:space="preserve">Stopwatch </w:t>
+      </w:r>
+      <w:proofErr w:type="spellStart"/>
+      <w:r>
+        <w:rPr>
+          <w:rFonts w:ascii="Cascadia Code Light" w:hAnsi="Cascadia Code Light"/>
+          <w:color w:val="0070C0"/>
+          <w:sz w:val="20"/>
+          <w:szCs w:val="20"/>
+        </w:rPr>
+        <w:t>stopwatch</w:t>
+      </w:r>
+      <w:proofErr w:type="spellEnd"/>
+      <w:r>
+        <w:rPr>
+          <w:rFonts w:ascii="Cascadia Code Light" w:hAnsi="Cascadia Code Light"/>
+          <w:color w:val="0070C0"/>
+          <w:sz w:val="20"/>
+          <w:szCs w:val="20"/>
+        </w:rPr>
+        <w:t xml:space="preserve"> = </w:t>
+      </w:r>
+      <w:proofErr w:type="spellStart"/>
+      <w:r>
+        <w:rPr>
+          <w:rFonts w:ascii="Cascadia Code Light" w:hAnsi="Cascadia Code Light"/>
+          <w:color w:val="0070C0"/>
+          <w:sz w:val="20"/>
+          <w:szCs w:val="20"/>
+        </w:rPr>
+        <w:t>Stopwatch.StartNew</w:t>
+      </w:r>
+      <w:proofErr w:type="spellEnd"/>
+      <w:r>
+        <w:rPr>
+          <w:rFonts w:ascii="Cascadia Code Light" w:hAnsi="Cascadia Code Light"/>
+          <w:color w:val="0070C0"/>
+          <w:sz w:val="20"/>
+          <w:szCs w:val="20"/>
+        </w:rPr>
+        <w:t xml:space="preserve">(); </w:t>
+      </w:r>
+      <w:r>
+        <w:rPr>
+          <w:sz w:val="18"/>
+          <w:szCs w:val="18"/>
+        </w:rPr>
+        <w:t>// Create a new Stopwatch instance</w:t>
+      </w:r>
+      <w:r>
+        <w:rPr>
+          <w:rFonts w:ascii="Cascadia Code Light" w:hAnsi="Cascadia Code Light"/>
+          <w:color w:val="0070C0"/>
+          <w:sz w:val="20"/>
+          <w:szCs w:val="20"/>
+        </w:rPr>
+        <w:br/>
         <w:t xml:space="preserve"> </w:t>
       </w:r>
       <w:r>
@@ -324,16 +645,7 @@
           <w:sz w:val="20"/>
           <w:szCs w:val="20"/>
         </w:rPr>
-        <w:t xml:space="preserve">  </w:t>
-      </w:r>
-      <w:r>
-        <w:rPr>
-          <w:rFonts w:ascii="Cascadia Code Light" w:hAnsi="Cascadia Code Light"/>
-          <w:color w:val="0070C0"/>
-          <w:sz w:val="20"/>
-          <w:szCs w:val="20"/>
-        </w:rPr>
-        <w:t xml:space="preserve">Stopwatch </w:t>
+        <w:t xml:space="preserve">              </w:t>
       </w:r>
       <w:proofErr w:type="spellStart"/>
       <w:r>
@@ -343,7 +655,7 @@
           <w:sz w:val="20"/>
           <w:szCs w:val="20"/>
         </w:rPr>
-        <w:t>stopwatch</w:t>
+        <w:t>PerformTask</w:t>
       </w:r>
       <w:proofErr w:type="spellEnd"/>
       <w:r>
@@ -353,7 +665,33 @@
           <w:sz w:val="20"/>
           <w:szCs w:val="20"/>
         </w:rPr>
-        <w:t xml:space="preserve"> = </w:t>
+        <w:t>();</w:t>
+      </w:r>
+      <w:r>
+        <w:rPr>
+          <w:rFonts w:ascii="Cascadia Code Light" w:hAnsi="Cascadia Code Light"/>
+          <w:color w:val="0070C0"/>
+          <w:sz w:val="20"/>
+          <w:szCs w:val="20"/>
+        </w:rPr>
+        <w:t xml:space="preserve"> </w:t>
+      </w:r>
+      <w:r>
+        <w:rPr>
+          <w:sz w:val="18"/>
+          <w:szCs w:val="18"/>
+        </w:rPr>
+        <w:t>// Code block whose execution time you want to measure</w:t>
+      </w:r>
+      <w:r>
+        <w:rPr>
+          <w:rFonts w:ascii="Cascadia Code Light" w:hAnsi="Cascadia Code Light"/>
+          <w:color w:val="0070C0"/>
+          <w:sz w:val="20"/>
+          <w:szCs w:val="20"/>
+        </w:rPr>
+        <w:br/>
+        <w:t xml:space="preserve">               </w:t>
       </w:r>
       <w:proofErr w:type="spellStart"/>
       <w:r>
@@ -363,7 +701,7 @@
           <w:sz w:val="20"/>
           <w:szCs w:val="20"/>
         </w:rPr>
-        <w:t>Stopwatch.StartNew</w:t>
+        <w:t>stopwatch.Stop</w:t>
       </w:r>
       <w:proofErr w:type="spellEnd"/>
       <w:r>
@@ -389,7 +727,7 @@
           <w:sz w:val="18"/>
           <w:szCs w:val="18"/>
         </w:rPr>
-        <w:t>// Create a new Stopwatch instance</w:t>
+        <w:t>// Stop the stopwatch</w:t>
       </w:r>
       <w:r>
         <w:rPr>
@@ -426,7 +764,7 @@
           <w:sz w:val="20"/>
           <w:szCs w:val="20"/>
         </w:rPr>
-        <w:t>PerformTask</w:t>
+        <w:t>TimeSpan</w:t>
       </w:r>
       <w:proofErr w:type="spellEnd"/>
       <w:r>
@@ -436,136 +774,7 @@
           <w:sz w:val="20"/>
           <w:szCs w:val="20"/>
         </w:rPr>
-        <w:t>();</w:t>
-      </w:r>
-      <w:r>
-        <w:rPr>
-          <w:rFonts w:ascii="Cascadia Code Light" w:hAnsi="Cascadia Code Light"/>
-          <w:color w:val="0070C0"/>
-          <w:sz w:val="20"/>
-          <w:szCs w:val="20"/>
-        </w:rPr>
-        <w:t xml:space="preserve"> </w:t>
-      </w:r>
-      <w:r>
-        <w:rPr>
-          <w:sz w:val="18"/>
-          <w:szCs w:val="18"/>
-        </w:rPr>
-        <w:t>// Code block whose execution time you want to measure</w:t>
-      </w:r>
-      <w:r>
-        <w:rPr>
-          <w:rFonts w:ascii="Cascadia Code Light" w:hAnsi="Cascadia Code Light"/>
-          <w:color w:val="0070C0"/>
-          <w:sz w:val="20"/>
-          <w:szCs w:val="20"/>
-        </w:rPr>
-        <w:br/>
-        <w:t xml:space="preserve">               </w:t>
-      </w:r>
-      <w:proofErr w:type="spellStart"/>
-      <w:r>
-        <w:rPr>
-          <w:rFonts w:ascii="Cascadia Code Light" w:hAnsi="Cascadia Code Light"/>
-          <w:color w:val="0070C0"/>
-          <w:sz w:val="20"/>
-          <w:szCs w:val="20"/>
-        </w:rPr>
-        <w:t>stopwatch.Stop</w:t>
-      </w:r>
-      <w:proofErr w:type="spellEnd"/>
-      <w:r>
-        <w:rPr>
-          <w:rFonts w:ascii="Cascadia Code Light" w:hAnsi="Cascadia Code Light"/>
-          <w:color w:val="0070C0"/>
-          <w:sz w:val="20"/>
-          <w:szCs w:val="20"/>
-        </w:rPr>
-        <w:t>();</w:t>
-      </w:r>
-      <w:r>
-        <w:rPr>
-          <w:rFonts w:ascii="Cascadia Code Light" w:hAnsi="Cascadia Code Light"/>
-          <w:color w:val="0070C0"/>
-          <w:sz w:val="20"/>
-          <w:szCs w:val="20"/>
-        </w:rPr>
-        <w:t xml:space="preserve"> </w:t>
-      </w:r>
-      <w:r>
-        <w:rPr>
-          <w:sz w:val="18"/>
-          <w:szCs w:val="18"/>
-        </w:rPr>
-        <w:t>// Stop the stopwatch</w:t>
-      </w:r>
-      <w:r>
-        <w:rPr>
-          <w:rFonts w:ascii="Cascadia Code Light" w:hAnsi="Cascadia Code Light"/>
-          <w:color w:val="0070C0"/>
-          <w:sz w:val="20"/>
-          <w:szCs w:val="20"/>
-        </w:rPr>
-        <w:br/>
-      </w:r>
-      <w:r>
-        <w:rPr>
-          <w:rFonts w:ascii="Cascadia Code Light" w:hAnsi="Cascadia Code Light"/>
-          <w:color w:val="0070C0"/>
-          <w:sz w:val="20"/>
-          <w:szCs w:val="20"/>
-        </w:rPr>
-        <w:t xml:space="preserve"> </w:t>
-      </w:r>
-      <w:r>
-        <w:rPr>
-          <w:rFonts w:ascii="Cascadia Code Light" w:hAnsi="Cascadia Code Light"/>
-          <w:color w:val="0070C0"/>
-          <w:sz w:val="20"/>
-          <w:szCs w:val="20"/>
-        </w:rPr>
-        <w:t xml:space="preserve">              </w:t>
-      </w:r>
-      <w:proofErr w:type="spellStart"/>
-      <w:r>
-        <w:rPr>
-          <w:rFonts w:ascii="Cascadia Code Light" w:hAnsi="Cascadia Code Light"/>
-          <w:color w:val="0070C0"/>
-          <w:sz w:val="20"/>
-          <w:szCs w:val="20"/>
-        </w:rPr>
-        <w:t>TimeSpan</w:t>
-      </w:r>
-      <w:proofErr w:type="spellEnd"/>
-      <w:r>
-        <w:rPr>
-          <w:rFonts w:ascii="Cascadia Code Light" w:hAnsi="Cascadia Code Light"/>
-          <w:color w:val="0070C0"/>
-          <w:sz w:val="20"/>
-          <w:szCs w:val="20"/>
-        </w:rPr>
-        <w:t xml:space="preserve"> </w:t>
-      </w:r>
-      <w:proofErr w:type="spellStart"/>
-      <w:r>
-        <w:rPr>
-          <w:rFonts w:ascii="Cascadia Code Light" w:hAnsi="Cascadia Code Light"/>
-          <w:color w:val="0070C0"/>
-          <w:sz w:val="20"/>
-          <w:szCs w:val="20"/>
-        </w:rPr>
-        <w:t>ts</w:t>
-      </w:r>
-      <w:proofErr w:type="spellEnd"/>
-      <w:r>
-        <w:rPr>
-          <w:rFonts w:ascii="Cascadia Code Light" w:hAnsi="Cascadia Code Light"/>
-          <w:color w:val="0070C0"/>
-          <w:sz w:val="20"/>
-          <w:szCs w:val="20"/>
-        </w:rPr>
-        <w:t xml:space="preserve"> = </w:t>
+        <w:t xml:space="preserve"> ts = </w:t>
       </w:r>
       <w:proofErr w:type="spellStart"/>
       <w:r>
@@ -1099,6 +1308,7 @@
           <w:sz w:val="18"/>
           <w:szCs w:val="18"/>
         </w:rPr>
+        <w:lastRenderedPageBreak/>
         <w:t>float weight = 65.4f;</w:t>
       </w:r>
       <w:r>
@@ -1654,6 +1864,7 @@
   <w:style w:type="character" w:default="1" w:styleId="DefaultParagraphFont">
     <w:name w:val="Default Paragraph Font"/>
     <w:uiPriority w:val="1"/>
+    <w:semiHidden/>
     <w:unhideWhenUsed/>
   </w:style>
   <w:style w:type="table" w:default="1" w:styleId="TableNormal">

</xml_diff>